<commit_message>
method update pathogen release
</commit_message>
<xml_diff>
--- a/Data/Olival/pathogen release and onward transmission_method.docx
+++ b/Data/Olival/pathogen release and onward transmission_method.docx
@@ -27,19 +27,11 @@
         </w:rPr>
         <w:t xml:space="preserve">, we expanded data from </w:t>
       </w:r>
-      <w:proofErr w:type="spellStart"/>
-      <w:r>
-        <w:rPr>
-          <w:rFonts w:ascii="Times New Roman" w:eastAsia="Times New Roman" w:hAnsi="Times New Roman" w:cs="Times New Roman"/>
-        </w:rPr>
-        <w:t>Geoghegan</w:t>
-      </w:r>
-      <w:proofErr w:type="spellEnd"/>
-      <w:r>
-        <w:rPr>
-          <w:rFonts w:ascii="Times New Roman" w:eastAsia="Times New Roman" w:hAnsi="Times New Roman" w:cs="Times New Roman"/>
-        </w:rPr>
-        <w:t xml:space="preserve"> et al. 2016 </w:t>
+      <w:r>
+        <w:rPr>
+          <w:rFonts w:ascii="Times New Roman" w:eastAsia="Times New Roman" w:hAnsi="Times New Roman" w:cs="Times New Roman"/>
+        </w:rPr>
+        <w:t xml:space="preserve">Geoghegan et al. 2016 </w:t>
       </w:r>
       <w:r>
         <w:rPr>
@@ -103,21 +95,7 @@
         <w:rPr>
           <w:rFonts w:ascii="Times New Roman" w:eastAsia="Times New Roman" w:hAnsi="Times New Roman" w:cs="Times New Roman"/>
         </w:rPr>
-        <w:t xml:space="preserve">Cook, G.C. &amp; </w:t>
-      </w:r>
-      <w:proofErr w:type="spellStart"/>
-      <w:r>
-        <w:rPr>
-          <w:rFonts w:ascii="Times New Roman" w:eastAsia="Times New Roman" w:hAnsi="Times New Roman" w:cs="Times New Roman"/>
-        </w:rPr>
-        <w:t>Zumla</w:t>
-      </w:r>
-      <w:proofErr w:type="spellEnd"/>
-      <w:r>
-        <w:rPr>
-          <w:rFonts w:ascii="Times New Roman" w:eastAsia="Times New Roman" w:hAnsi="Times New Roman" w:cs="Times New Roman"/>
-        </w:rPr>
-        <w:t xml:space="preserve">, A. (2009). </w:t>
+        <w:t xml:space="preserve">Cook, G.C. &amp; Zumla, A. (2009). </w:t>
       </w:r>
       <w:r>
         <w:rPr>
@@ -145,51 +123,19 @@
           <w:rFonts w:ascii="Times New Roman" w:eastAsia="Times New Roman" w:hAnsi="Times New Roman" w:cs="Times New Roman"/>
         </w:rPr>
       </w:pPr>
-      <w:proofErr w:type="spellStart"/>
-      <w:r>
-        <w:rPr>
-          <w:rFonts w:ascii="Times New Roman" w:eastAsia="Times New Roman" w:hAnsi="Times New Roman" w:cs="Times New Roman"/>
-        </w:rPr>
-        <w:t>Maclachlan</w:t>
-      </w:r>
-      <w:proofErr w:type="spellEnd"/>
-      <w:r>
-        <w:rPr>
-          <w:rFonts w:ascii="Times New Roman" w:eastAsia="Times New Roman" w:hAnsi="Times New Roman" w:cs="Times New Roman"/>
-        </w:rPr>
-        <w:t xml:space="preserve">, N.J. &amp; </w:t>
-      </w:r>
-      <w:proofErr w:type="spellStart"/>
-      <w:r>
-        <w:rPr>
-          <w:rFonts w:ascii="Times New Roman" w:eastAsia="Times New Roman" w:hAnsi="Times New Roman" w:cs="Times New Roman"/>
-        </w:rPr>
-        <w:t>Dubovi</w:t>
-      </w:r>
-      <w:proofErr w:type="spellEnd"/>
-      <w:r>
-        <w:rPr>
-          <w:rFonts w:ascii="Times New Roman" w:eastAsia="Times New Roman" w:hAnsi="Times New Roman" w:cs="Times New Roman"/>
-        </w:rPr>
-        <w:t xml:space="preserve">, E.J. (2010). </w:t>
-      </w:r>
-      <w:proofErr w:type="spellStart"/>
+      <w:r>
+        <w:rPr>
+          <w:rFonts w:ascii="Times New Roman" w:eastAsia="Times New Roman" w:hAnsi="Times New Roman" w:cs="Times New Roman"/>
+        </w:rPr>
+        <w:t xml:space="preserve">Maclachlan, N.J. &amp; Dubovi, E.J. (2010). </w:t>
+      </w:r>
       <w:r>
         <w:rPr>
           <w:rFonts w:ascii="Times New Roman" w:eastAsia="Times New Roman" w:hAnsi="Times New Roman" w:cs="Times New Roman"/>
           <w:i/>
           <w:iCs/>
         </w:rPr>
-        <w:t>Fenner’s</w:t>
-      </w:r>
-      <w:proofErr w:type="spellEnd"/>
-      <w:r>
-        <w:rPr>
-          <w:rFonts w:ascii="Times New Roman" w:eastAsia="Times New Roman" w:hAnsi="Times New Roman" w:cs="Times New Roman"/>
-          <w:i/>
-          <w:iCs/>
-        </w:rPr>
-        <w:t xml:space="preserve"> Veterinary Virology</w:t>
+        <w:t>Fenner’s Veterinary Virology</w:t>
       </w:r>
       <w:r>
         <w:rPr>
@@ -209,19 +155,11 @@
           <w:rFonts w:ascii="Times New Roman" w:eastAsia="Times New Roman" w:hAnsi="Times New Roman" w:cs="Times New Roman"/>
         </w:rPr>
       </w:pPr>
-      <w:proofErr w:type="spellStart"/>
-      <w:r>
-        <w:rPr>
-          <w:rFonts w:ascii="Times New Roman" w:eastAsia="Times New Roman" w:hAnsi="Times New Roman" w:cs="Times New Roman"/>
-        </w:rPr>
-        <w:t>Leitner</w:t>
-      </w:r>
-      <w:proofErr w:type="spellEnd"/>
-      <w:r>
-        <w:rPr>
-          <w:rFonts w:ascii="Times New Roman" w:eastAsia="Times New Roman" w:hAnsi="Times New Roman" w:cs="Times New Roman"/>
-        </w:rPr>
-        <w:t xml:space="preserve">, T. (2002). </w:t>
+      <w:r>
+        <w:rPr>
+          <w:rFonts w:ascii="Times New Roman" w:eastAsia="Times New Roman" w:hAnsi="Times New Roman" w:cs="Times New Roman"/>
+        </w:rPr>
+        <w:t xml:space="preserve">Leitner, T. (2002). </w:t>
       </w:r>
       <w:r>
         <w:rPr>
@@ -313,19 +251,11 @@
           <w:rFonts w:ascii="Times New Roman" w:eastAsia="Times New Roman" w:hAnsi="Times New Roman" w:cs="Times New Roman"/>
         </w:rPr>
       </w:pPr>
-      <w:proofErr w:type="spellStart"/>
-      <w:r>
-        <w:rPr>
-          <w:rFonts w:ascii="Times New Roman" w:eastAsia="Times New Roman" w:hAnsi="Times New Roman" w:cs="Times New Roman"/>
-        </w:rPr>
-        <w:t>Mahy</w:t>
-      </w:r>
-      <w:proofErr w:type="spellEnd"/>
-      <w:r>
-        <w:rPr>
-          <w:rFonts w:ascii="Times New Roman" w:eastAsia="Times New Roman" w:hAnsi="Times New Roman" w:cs="Times New Roman"/>
-        </w:rPr>
-        <w:t xml:space="preserve">, B.W.J. (2009). </w:t>
+      <w:r>
+        <w:rPr>
+          <w:rFonts w:ascii="Times New Roman" w:eastAsia="Times New Roman" w:hAnsi="Times New Roman" w:cs="Times New Roman"/>
+        </w:rPr>
+        <w:t xml:space="preserve">Mahy, B.W.J. (2009). </w:t>
       </w:r>
       <w:r>
         <w:rPr>
@@ -353,33 +283,11 @@
           <w:rFonts w:ascii="Times New Roman" w:eastAsia="Times New Roman" w:hAnsi="Times New Roman" w:cs="Times New Roman"/>
         </w:rPr>
       </w:pPr>
-      <w:proofErr w:type="spellStart"/>
-      <w:r>
-        <w:rPr>
-          <w:rFonts w:ascii="Times New Roman" w:eastAsia="Times New Roman" w:hAnsi="Times New Roman" w:cs="Times New Roman"/>
-        </w:rPr>
-        <w:t>Kaslow</w:t>
-      </w:r>
-      <w:proofErr w:type="spellEnd"/>
-      <w:r>
-        <w:rPr>
-          <w:rFonts w:ascii="Times New Roman" w:eastAsia="Times New Roman" w:hAnsi="Times New Roman" w:cs="Times New Roman"/>
-        </w:rPr>
-        <w:t xml:space="preserve">, R.A., Stanberry, L.R. &amp; </w:t>
-      </w:r>
-      <w:proofErr w:type="spellStart"/>
-      <w:r>
-        <w:rPr>
-          <w:rFonts w:ascii="Times New Roman" w:eastAsia="Times New Roman" w:hAnsi="Times New Roman" w:cs="Times New Roman"/>
-        </w:rPr>
-        <w:t>Duc</w:t>
-      </w:r>
-      <w:proofErr w:type="spellEnd"/>
-      <w:r>
-        <w:rPr>
-          <w:rFonts w:ascii="Times New Roman" w:eastAsia="Times New Roman" w:hAnsi="Times New Roman" w:cs="Times New Roman"/>
-        </w:rPr>
-        <w:t xml:space="preserve">, J.W.L. (2014). </w:t>
+      <w:r>
+        <w:rPr>
+          <w:rFonts w:ascii="Times New Roman" w:eastAsia="Times New Roman" w:hAnsi="Times New Roman" w:cs="Times New Roman"/>
+        </w:rPr>
+        <w:t xml:space="preserve">Kaslow, R.A., Stanberry, L.R. &amp; Duc, J.W.L. (2014). </w:t>
       </w:r>
       <w:r>
         <w:rPr>
@@ -419,21 +327,7 @@
         <w:rPr>
           <w:rFonts w:ascii="Times New Roman" w:hAnsi="Times New Roman" w:cs="Times New Roman"/>
         </w:rPr>
-        <w:t xml:space="preserve">a targeted search in </w:t>
-      </w:r>
-      <w:proofErr w:type="spellStart"/>
-      <w:r>
-        <w:rPr>
-          <w:rFonts w:ascii="Times New Roman" w:hAnsi="Times New Roman" w:cs="Times New Roman"/>
-        </w:rPr>
-        <w:t>GoogleScholar</w:t>
-      </w:r>
-      <w:proofErr w:type="spellEnd"/>
-      <w:r>
-        <w:rPr>
-          <w:rFonts w:ascii="Times New Roman" w:hAnsi="Times New Roman" w:cs="Times New Roman"/>
-        </w:rPr>
-        <w:t xml:space="preserve"> using </w:t>
+        <w:t xml:space="preserve">a targeted search in GoogleScholar using </w:t>
       </w:r>
       <w:r>
         <w:rPr>
@@ -517,16 +411,8 @@
         <w:rPr>
           <w:rFonts w:ascii="Times New Roman" w:hAnsi="Times New Roman" w:cs="Times New Roman"/>
         </w:rPr>
-        <w:t xml:space="preserve"> for all host-virus interactions for </w:t>
-      </w:r>
-      <w:proofErr w:type="spellStart"/>
-      <w:r>
-        <w:rPr>
-          <w:rFonts w:ascii="Times New Roman" w:hAnsi="Times New Roman" w:cs="Times New Roman"/>
-        </w:rPr>
-        <w:t>zoonoses</w:t>
-      </w:r>
-      <w:proofErr w:type="spellEnd"/>
+        <w:t xml:space="preserve"> for all host-virus interactions for zoonoses</w:t>
+      </w:r>
       <w:r>
         <w:rPr>
           <w:rFonts w:ascii="Times New Roman" w:hAnsi="Times New Roman" w:cs="Times New Roman"/>
@@ -539,19 +425,11 @@
         </w:rPr>
         <w:t xml:space="preserve"> data from </w:t>
       </w:r>
-      <w:proofErr w:type="spellStart"/>
-      <w:r>
-        <w:rPr>
-          <w:rFonts w:ascii="Times New Roman" w:hAnsi="Times New Roman" w:cs="Times New Roman"/>
-        </w:rPr>
-        <w:t>Olival</w:t>
-      </w:r>
-      <w:proofErr w:type="spellEnd"/>
-      <w:r>
-        <w:rPr>
-          <w:rFonts w:ascii="Times New Roman" w:hAnsi="Times New Roman" w:cs="Times New Roman"/>
-        </w:rPr>
-        <w:t xml:space="preserve"> et al</w:t>
+      <w:r>
+        <w:rPr>
+          <w:rFonts w:ascii="Times New Roman" w:hAnsi="Times New Roman" w:cs="Times New Roman"/>
+        </w:rPr>
+        <w:t>Olival et al</w:t>
       </w:r>
       <w:r>
         <w:rPr>
@@ -577,19 +455,11 @@
         </w:rPr>
         <w:t xml:space="preserve">and </w:t>
       </w:r>
-      <w:proofErr w:type="spellStart"/>
-      <w:r>
-        <w:rPr>
-          <w:rFonts w:ascii="Times New Roman" w:hAnsi="Times New Roman" w:cs="Times New Roman"/>
-        </w:rPr>
-        <w:t>Plourde</w:t>
-      </w:r>
-      <w:proofErr w:type="spellEnd"/>
-      <w:r>
-        <w:rPr>
-          <w:rFonts w:ascii="Times New Roman" w:hAnsi="Times New Roman" w:cs="Times New Roman"/>
-        </w:rPr>
-        <w:t xml:space="preserve"> et al. 2017</w:t>
+      <w:r>
+        <w:rPr>
+          <w:rFonts w:ascii="Times New Roman" w:hAnsi="Times New Roman" w:cs="Times New Roman"/>
+        </w:rPr>
+        <w:t>Plourde et al. 2017</w:t>
       </w:r>
       <w:r>
         <w:rPr>
@@ -633,74 +503,74 @@
         <w:rPr>
           <w:rFonts w:ascii="Times New Roman" w:hAnsi="Times New Roman" w:cs="Times New Roman"/>
         </w:rPr>
-        <w:t>596</w:t>
-      </w:r>
-      <w:r>
-        <w:rPr>
-          <w:rFonts w:ascii="Times New Roman" w:hAnsi="Times New Roman" w:cs="Times New Roman"/>
-        </w:rPr>
-        <w:t xml:space="preserve"> missing (non-vector-borne</w:t>
-      </w:r>
-      <w:r>
-        <w:rPr>
-          <w:rFonts w:ascii="Times New Roman" w:hAnsi="Times New Roman" w:cs="Times New Roman"/>
-        </w:rPr>
-        <w:t>, no human reservoir</w:t>
-      </w:r>
-      <w:r>
-        <w:rPr>
-          <w:rFonts w:ascii="Times New Roman" w:hAnsi="Times New Roman" w:cs="Times New Roman"/>
-        </w:rPr>
-        <w:t>)</w:t>
+        <w:t xml:space="preserve">1683 </w:t>
+      </w:r>
+      <w:r>
+        <w:rPr>
+          <w:rFonts w:ascii="Times New Roman" w:hAnsi="Times New Roman" w:cs="Times New Roman"/>
+        </w:rPr>
+        <w:t>rows, we repeated the above screening using the same virology texts and a similar targeted GoogleScholar search:</w:t>
+      </w:r>
+    </w:p>
+    <w:p>
+      <w:pPr>
+        <w:rPr>
+          <w:rFonts w:ascii="Times New Roman" w:hAnsi="Times New Roman" w:cs="Times New Roman"/>
+        </w:rPr>
+      </w:pPr>
+    </w:p>
+    <w:p>
+      <w:pPr>
+        <w:rPr>
+          <w:rFonts w:ascii="Times New Roman" w:hAnsi="Times New Roman" w:cs="Times New Roman"/>
+        </w:rPr>
+      </w:pPr>
+      <w:r>
+        <w:rPr>
+          <w:rFonts w:ascii="Times New Roman" w:hAnsi="Times New Roman" w:cs="Times New Roman"/>
+        </w:rPr>
+        <w:t xml:space="preserve">“HOST NAME” and “VIRUS NAME” AND </w:t>
+      </w:r>
+      <w:r>
+        <w:rPr>
+          <w:rFonts w:ascii="Times New Roman" w:hAnsi="Times New Roman" w:cs="Times New Roman"/>
+        </w:rPr>
+        <w:t>(</w:t>
+      </w:r>
+      <w:r>
+        <w:rPr>
+          <w:rFonts w:ascii="Times New Roman" w:hAnsi="Times New Roman" w:cs="Times New Roman"/>
+        </w:rPr>
+        <w:t>“transmission”</w:t>
+      </w:r>
+      <w:r>
+        <w:rPr>
+          <w:rFonts w:ascii="Times New Roman" w:hAnsi="Times New Roman" w:cs="Times New Roman"/>
+        </w:rPr>
+        <w:t xml:space="preserve"> OR “human exposure” OR “excretion” OR “slaughter” OR “vector”)</w:t>
+      </w:r>
+    </w:p>
+    <w:p>
+      <w:pPr>
+        <w:rPr>
+          <w:rFonts w:ascii="Times New Roman" w:hAnsi="Times New Roman" w:cs="Times New Roman"/>
+        </w:rPr>
+      </w:pPr>
+    </w:p>
+    <w:p>
+      <w:pPr>
+        <w:rPr>
+          <w:rFonts w:ascii="Times New Roman" w:hAnsi="Times New Roman" w:cs="Times New Roman"/>
+        </w:rPr>
+      </w:pPr>
+      <w:r>
+        <w:rPr>
+          <w:rFonts w:ascii="Times New Roman" w:hAnsi="Times New Roman" w:cs="Times New Roman"/>
+        </w:rPr>
+        <w:t>In some cases, “HOST NAME” was dropped from the search.</w:t>
       </w:r>
       <w:bookmarkStart w:id="0" w:name="_GoBack"/>
       <w:bookmarkEnd w:id="0"/>
-      <w:r>
-        <w:rPr>
-          <w:rFonts w:ascii="Times New Roman" w:hAnsi="Times New Roman" w:cs="Times New Roman"/>
-        </w:rPr>
-        <w:t xml:space="preserve"> rows, we repeated the above screening using the same virology texts and a similar targeted </w:t>
-      </w:r>
-      <w:proofErr w:type="spellStart"/>
-      <w:r>
-        <w:rPr>
-          <w:rFonts w:ascii="Times New Roman" w:hAnsi="Times New Roman" w:cs="Times New Roman"/>
-        </w:rPr>
-        <w:t>GoogleScholar</w:t>
-      </w:r>
-      <w:proofErr w:type="spellEnd"/>
-      <w:r>
-        <w:rPr>
-          <w:rFonts w:ascii="Times New Roman" w:hAnsi="Times New Roman" w:cs="Times New Roman"/>
-        </w:rPr>
-        <w:t xml:space="preserve"> search:</w:t>
-      </w:r>
-    </w:p>
-    <w:p>
-      <w:pPr>
-        <w:rPr>
-          <w:rFonts w:ascii="Times New Roman" w:hAnsi="Times New Roman" w:cs="Times New Roman"/>
-        </w:rPr>
-      </w:pPr>
-    </w:p>
-    <w:p>
-      <w:pPr>
-        <w:rPr>
-          <w:rFonts w:ascii="Times New Roman" w:hAnsi="Times New Roman" w:cs="Times New Roman"/>
-        </w:rPr>
-      </w:pPr>
-      <w:r>
-        <w:rPr>
-          <w:rFonts w:ascii="Times New Roman" w:hAnsi="Times New Roman" w:cs="Times New Roman"/>
-        </w:rPr>
-        <w:t xml:space="preserve">“HOST NAME” and </w:t>
-      </w:r>
-      <w:r>
-        <w:rPr>
-          <w:rFonts w:ascii="Times New Roman" w:hAnsi="Times New Roman" w:cs="Times New Roman"/>
-        </w:rPr>
-        <w:t>“VIRUS NAME” AND “transmission”</w:t>
-      </w:r>
     </w:p>
     <w:p>
       <w:pPr>

</xml_diff>

<commit_message>
pathogen release method revise
</commit_message>
<xml_diff>
--- a/Data/Olival/pathogen release and onward transmission_method.docx
+++ b/Data/Olival/pathogen release and onward transmission_method.docx
@@ -411,7 +411,13 @@
         <w:rPr>
           <w:rFonts w:ascii="Times New Roman" w:hAnsi="Times New Roman" w:cs="Times New Roman"/>
         </w:rPr>
-        <w:t xml:space="preserve"> for all host-virus interactions for zoonoses</w:t>
+        <w:t xml:space="preserve"> for all </w:t>
+      </w:r>
+      <w:r>
+        <w:rPr>
+          <w:rFonts w:ascii="Times New Roman" w:hAnsi="Times New Roman" w:cs="Times New Roman"/>
+        </w:rPr>
+        <w:t>zoonotic viruses</w:t>
       </w:r>
       <w:r>
         <w:rPr>
@@ -503,33 +509,51 @@
         <w:rPr>
           <w:rFonts w:ascii="Times New Roman" w:hAnsi="Times New Roman" w:cs="Times New Roman"/>
         </w:rPr>
-        <w:t xml:space="preserve">1683 </w:t>
-      </w:r>
-      <w:r>
-        <w:rPr>
-          <w:rFonts w:ascii="Times New Roman" w:hAnsi="Times New Roman" w:cs="Times New Roman"/>
-        </w:rPr>
-        <w:t>rows, we repeated the above screening using the same virology texts and a similar targeted GoogleScholar search:</w:t>
-      </w:r>
-    </w:p>
-    <w:p>
-      <w:pPr>
-        <w:rPr>
-          <w:rFonts w:ascii="Times New Roman" w:hAnsi="Times New Roman" w:cs="Times New Roman"/>
-        </w:rPr>
-      </w:pPr>
-    </w:p>
-    <w:p>
-      <w:pPr>
-        <w:rPr>
-          <w:rFonts w:ascii="Times New Roman" w:hAnsi="Times New Roman" w:cs="Times New Roman"/>
-        </w:rPr>
-      </w:pPr>
-      <w:r>
-        <w:rPr>
-          <w:rFonts w:ascii="Times New Roman" w:hAnsi="Times New Roman" w:cs="Times New Roman"/>
-        </w:rPr>
-        <w:t xml:space="preserve">“HOST NAME” and “VIRUS NAME” AND </w:t>
+        <w:t>179</w:t>
+      </w:r>
+      <w:r>
+        <w:rPr>
+          <w:rFonts w:ascii="Times New Roman" w:hAnsi="Times New Roman" w:cs="Times New Roman"/>
+        </w:rPr>
+        <w:t xml:space="preserve"> </w:t>
+      </w:r>
+      <w:r>
+        <w:rPr>
+          <w:rFonts w:ascii="Times New Roman" w:hAnsi="Times New Roman" w:cs="Times New Roman"/>
+        </w:rPr>
+        <w:t>rows</w:t>
+      </w:r>
+      <w:r>
+        <w:rPr>
+          <w:rFonts w:ascii="Times New Roman" w:hAnsi="Times New Roman" w:cs="Times New Roman"/>
+        </w:rPr>
+        <w:t xml:space="preserve"> (excluding viruses with humans as primary reservoirs)</w:t>
+      </w:r>
+      <w:r>
+        <w:rPr>
+          <w:rFonts w:ascii="Times New Roman" w:hAnsi="Times New Roman" w:cs="Times New Roman"/>
+        </w:rPr>
+        <w:t>, we repeated the above screening using the same virology texts and a similar targeted GoogleScholar search:</w:t>
+      </w:r>
+    </w:p>
+    <w:p>
+      <w:pPr>
+        <w:rPr>
+          <w:rFonts w:ascii="Times New Roman" w:hAnsi="Times New Roman" w:cs="Times New Roman"/>
+        </w:rPr>
+      </w:pPr>
+    </w:p>
+    <w:p>
+      <w:pPr>
+        <w:rPr>
+          <w:rFonts w:ascii="Times New Roman" w:hAnsi="Times New Roman" w:cs="Times New Roman"/>
+        </w:rPr>
+      </w:pPr>
+      <w:r>
+        <w:rPr>
+          <w:rFonts w:ascii="Times New Roman" w:hAnsi="Times New Roman" w:cs="Times New Roman"/>
+        </w:rPr>
+        <w:t xml:space="preserve">“VIRUS NAME” AND </w:t>
       </w:r>
       <w:r>
         <w:rPr>
@@ -547,30 +571,48 @@
         <w:rPr>
           <w:rFonts w:ascii="Times New Roman" w:hAnsi="Times New Roman" w:cs="Times New Roman"/>
         </w:rPr>
-        <w:t xml:space="preserve"> OR “human exposure” OR “excretion” OR “slaughter” OR “vector”)</w:t>
-      </w:r>
-    </w:p>
-    <w:p>
-      <w:pPr>
-        <w:rPr>
-          <w:rFonts w:ascii="Times New Roman" w:hAnsi="Times New Roman" w:cs="Times New Roman"/>
-        </w:rPr>
-      </w:pPr>
-    </w:p>
-    <w:p>
-      <w:pPr>
-        <w:rPr>
-          <w:rFonts w:ascii="Times New Roman" w:hAnsi="Times New Roman" w:cs="Times New Roman"/>
-        </w:rPr>
-      </w:pPr>
-      <w:r>
-        <w:rPr>
-          <w:rFonts w:ascii="Times New Roman" w:hAnsi="Times New Roman" w:cs="Times New Roman"/>
-        </w:rPr>
-        <w:t>In some cases, “HOST NAME” was dropped from the search.</w:t>
+        <w:t xml:space="preserve"> OR “human exposure</w:t>
+      </w:r>
+      <w:r>
+        <w:rPr>
+          <w:rFonts w:ascii="Times New Roman" w:hAnsi="Times New Roman" w:cs="Times New Roman"/>
+        </w:rPr>
+        <w:t>” OR “excretion” OR “slaughter”</w:t>
       </w:r>
       <w:bookmarkStart w:id="0" w:name="_GoBack"/>
       <w:bookmarkEnd w:id="0"/>
+      <w:r>
+        <w:rPr>
+          <w:rFonts w:ascii="Times New Roman" w:hAnsi="Times New Roman" w:cs="Times New Roman"/>
+        </w:rPr>
+        <w:t xml:space="preserve"> </w:t>
+      </w:r>
+      <w:r>
+        <w:rPr>
+          <w:rFonts w:ascii="Times New Roman" w:hAnsi="Times New Roman" w:cs="Times New Roman"/>
+        </w:rPr>
+        <w:t>OR “vector”)</w:t>
+      </w:r>
+    </w:p>
+    <w:p>
+      <w:pPr>
+        <w:rPr>
+          <w:rFonts w:ascii="Times New Roman" w:hAnsi="Times New Roman" w:cs="Times New Roman"/>
+        </w:rPr>
+      </w:pPr>
+    </w:p>
+    <w:p>
+      <w:pPr>
+        <w:rPr>
+          <w:rFonts w:ascii="Times New Roman" w:hAnsi="Times New Roman" w:cs="Times New Roman"/>
+        </w:rPr>
+      </w:pPr>
+      <w:r>
+        <w:rPr>
+          <w:rFonts w:ascii="Times New Roman" w:hAnsi="Times New Roman" w:cs="Times New Roman"/>
+        </w:rPr>
+        <w:t>Pathogen release was recorded as a set of three binary covariates for whether viral transmission occurs through excretion, slaughter, or vector (categories are not mutually exclusive).</w:t>
+      </w:r>
     </w:p>
     <w:p>
       <w:pPr>

</xml_diff>

<commit_message>
updated pathogen release methods
</commit_message>
<xml_diff>
--- a/Data/Olival/pathogen release and onward transmission_method.docx
+++ b/Data/Olival/pathogen release and onward transmission_method.docx
@@ -27,11 +27,19 @@
         </w:rPr>
         <w:t xml:space="preserve">, we expanded data from </w:t>
       </w:r>
-      <w:r>
-        <w:rPr>
-          <w:rFonts w:ascii="Times New Roman" w:eastAsia="Times New Roman" w:hAnsi="Times New Roman" w:cs="Times New Roman"/>
-        </w:rPr>
-        <w:t xml:space="preserve">Geoghegan et al. 2016 </w:t>
+      <w:proofErr w:type="spellStart"/>
+      <w:r>
+        <w:rPr>
+          <w:rFonts w:ascii="Times New Roman" w:eastAsia="Times New Roman" w:hAnsi="Times New Roman" w:cs="Times New Roman"/>
+        </w:rPr>
+        <w:t>Geoghegan</w:t>
+      </w:r>
+      <w:proofErr w:type="spellEnd"/>
+      <w:r>
+        <w:rPr>
+          <w:rFonts w:ascii="Times New Roman" w:eastAsia="Times New Roman" w:hAnsi="Times New Roman" w:cs="Times New Roman"/>
+        </w:rPr>
+        <w:t xml:space="preserve"> et al. 2016 </w:t>
       </w:r>
       <w:r>
         <w:rPr>
@@ -95,7 +103,21 @@
         <w:rPr>
           <w:rFonts w:ascii="Times New Roman" w:eastAsia="Times New Roman" w:hAnsi="Times New Roman" w:cs="Times New Roman"/>
         </w:rPr>
-        <w:t xml:space="preserve">Cook, G.C. &amp; Zumla, A. (2009). </w:t>
+        <w:t xml:space="preserve">Cook, G.C. &amp; </w:t>
+      </w:r>
+      <w:proofErr w:type="spellStart"/>
+      <w:r>
+        <w:rPr>
+          <w:rFonts w:ascii="Times New Roman" w:eastAsia="Times New Roman" w:hAnsi="Times New Roman" w:cs="Times New Roman"/>
+        </w:rPr>
+        <w:t>Zumla</w:t>
+      </w:r>
+      <w:proofErr w:type="spellEnd"/>
+      <w:r>
+        <w:rPr>
+          <w:rFonts w:ascii="Times New Roman" w:eastAsia="Times New Roman" w:hAnsi="Times New Roman" w:cs="Times New Roman"/>
+        </w:rPr>
+        <w:t xml:space="preserve">, A. (2009). </w:t>
       </w:r>
       <w:r>
         <w:rPr>
@@ -123,19 +145,51 @@
           <w:rFonts w:ascii="Times New Roman" w:eastAsia="Times New Roman" w:hAnsi="Times New Roman" w:cs="Times New Roman"/>
         </w:rPr>
       </w:pPr>
-      <w:r>
-        <w:rPr>
-          <w:rFonts w:ascii="Times New Roman" w:eastAsia="Times New Roman" w:hAnsi="Times New Roman" w:cs="Times New Roman"/>
-        </w:rPr>
-        <w:t xml:space="preserve">Maclachlan, N.J. &amp; Dubovi, E.J. (2010). </w:t>
-      </w:r>
+      <w:proofErr w:type="spellStart"/>
+      <w:r>
+        <w:rPr>
+          <w:rFonts w:ascii="Times New Roman" w:eastAsia="Times New Roman" w:hAnsi="Times New Roman" w:cs="Times New Roman"/>
+        </w:rPr>
+        <w:t>Maclachlan</w:t>
+      </w:r>
+      <w:proofErr w:type="spellEnd"/>
+      <w:r>
+        <w:rPr>
+          <w:rFonts w:ascii="Times New Roman" w:eastAsia="Times New Roman" w:hAnsi="Times New Roman" w:cs="Times New Roman"/>
+        </w:rPr>
+        <w:t xml:space="preserve">, N.J. &amp; </w:t>
+      </w:r>
+      <w:proofErr w:type="spellStart"/>
+      <w:r>
+        <w:rPr>
+          <w:rFonts w:ascii="Times New Roman" w:eastAsia="Times New Roman" w:hAnsi="Times New Roman" w:cs="Times New Roman"/>
+        </w:rPr>
+        <w:t>Dubovi</w:t>
+      </w:r>
+      <w:proofErr w:type="spellEnd"/>
+      <w:r>
+        <w:rPr>
+          <w:rFonts w:ascii="Times New Roman" w:eastAsia="Times New Roman" w:hAnsi="Times New Roman" w:cs="Times New Roman"/>
+        </w:rPr>
+        <w:t xml:space="preserve">, E.J. (2010). </w:t>
+      </w:r>
+      <w:proofErr w:type="spellStart"/>
       <w:r>
         <w:rPr>
           <w:rFonts w:ascii="Times New Roman" w:eastAsia="Times New Roman" w:hAnsi="Times New Roman" w:cs="Times New Roman"/>
           <w:i/>
           <w:iCs/>
         </w:rPr>
-        <w:t>Fenner’s Veterinary Virology</w:t>
+        <w:t>Fenner’s</w:t>
+      </w:r>
+      <w:proofErr w:type="spellEnd"/>
+      <w:r>
+        <w:rPr>
+          <w:rFonts w:ascii="Times New Roman" w:eastAsia="Times New Roman" w:hAnsi="Times New Roman" w:cs="Times New Roman"/>
+          <w:i/>
+          <w:iCs/>
+        </w:rPr>
+        <w:t xml:space="preserve"> Veterinary Virology</w:t>
       </w:r>
       <w:r>
         <w:rPr>
@@ -155,11 +209,19 @@
           <w:rFonts w:ascii="Times New Roman" w:eastAsia="Times New Roman" w:hAnsi="Times New Roman" w:cs="Times New Roman"/>
         </w:rPr>
       </w:pPr>
-      <w:r>
-        <w:rPr>
-          <w:rFonts w:ascii="Times New Roman" w:eastAsia="Times New Roman" w:hAnsi="Times New Roman" w:cs="Times New Roman"/>
-        </w:rPr>
-        <w:t xml:space="preserve">Leitner, T. (2002). </w:t>
+      <w:proofErr w:type="spellStart"/>
+      <w:r>
+        <w:rPr>
+          <w:rFonts w:ascii="Times New Roman" w:eastAsia="Times New Roman" w:hAnsi="Times New Roman" w:cs="Times New Roman"/>
+        </w:rPr>
+        <w:t>Leitner</w:t>
+      </w:r>
+      <w:proofErr w:type="spellEnd"/>
+      <w:r>
+        <w:rPr>
+          <w:rFonts w:ascii="Times New Roman" w:eastAsia="Times New Roman" w:hAnsi="Times New Roman" w:cs="Times New Roman"/>
+        </w:rPr>
+        <w:t xml:space="preserve">, T. (2002). </w:t>
       </w:r>
       <w:r>
         <w:rPr>
@@ -251,11 +313,19 @@
           <w:rFonts w:ascii="Times New Roman" w:eastAsia="Times New Roman" w:hAnsi="Times New Roman" w:cs="Times New Roman"/>
         </w:rPr>
       </w:pPr>
-      <w:r>
-        <w:rPr>
-          <w:rFonts w:ascii="Times New Roman" w:eastAsia="Times New Roman" w:hAnsi="Times New Roman" w:cs="Times New Roman"/>
-        </w:rPr>
-        <w:t xml:space="preserve">Mahy, B.W.J. (2009). </w:t>
+      <w:proofErr w:type="spellStart"/>
+      <w:r>
+        <w:rPr>
+          <w:rFonts w:ascii="Times New Roman" w:eastAsia="Times New Roman" w:hAnsi="Times New Roman" w:cs="Times New Roman"/>
+        </w:rPr>
+        <w:t>Mahy</w:t>
+      </w:r>
+      <w:proofErr w:type="spellEnd"/>
+      <w:r>
+        <w:rPr>
+          <w:rFonts w:ascii="Times New Roman" w:eastAsia="Times New Roman" w:hAnsi="Times New Roman" w:cs="Times New Roman"/>
+        </w:rPr>
+        <w:t xml:space="preserve">, B.W.J. (2009). </w:t>
       </w:r>
       <w:r>
         <w:rPr>
@@ -283,11 +353,33 @@
           <w:rFonts w:ascii="Times New Roman" w:eastAsia="Times New Roman" w:hAnsi="Times New Roman" w:cs="Times New Roman"/>
         </w:rPr>
       </w:pPr>
-      <w:r>
-        <w:rPr>
-          <w:rFonts w:ascii="Times New Roman" w:eastAsia="Times New Roman" w:hAnsi="Times New Roman" w:cs="Times New Roman"/>
-        </w:rPr>
-        <w:t xml:space="preserve">Kaslow, R.A., Stanberry, L.R. &amp; Duc, J.W.L. (2014). </w:t>
+      <w:proofErr w:type="spellStart"/>
+      <w:r>
+        <w:rPr>
+          <w:rFonts w:ascii="Times New Roman" w:eastAsia="Times New Roman" w:hAnsi="Times New Roman" w:cs="Times New Roman"/>
+        </w:rPr>
+        <w:t>Kaslow</w:t>
+      </w:r>
+      <w:proofErr w:type="spellEnd"/>
+      <w:r>
+        <w:rPr>
+          <w:rFonts w:ascii="Times New Roman" w:eastAsia="Times New Roman" w:hAnsi="Times New Roman" w:cs="Times New Roman"/>
+        </w:rPr>
+        <w:t xml:space="preserve">, R.A., Stanberry, L.R. &amp; </w:t>
+      </w:r>
+      <w:proofErr w:type="spellStart"/>
+      <w:r>
+        <w:rPr>
+          <w:rFonts w:ascii="Times New Roman" w:eastAsia="Times New Roman" w:hAnsi="Times New Roman" w:cs="Times New Roman"/>
+        </w:rPr>
+        <w:t>Duc</w:t>
+      </w:r>
+      <w:proofErr w:type="spellEnd"/>
+      <w:r>
+        <w:rPr>
+          <w:rFonts w:ascii="Times New Roman" w:eastAsia="Times New Roman" w:hAnsi="Times New Roman" w:cs="Times New Roman"/>
+        </w:rPr>
+        <w:t xml:space="preserve">, J.W.L. (2014). </w:t>
       </w:r>
       <w:r>
         <w:rPr>
@@ -295,297 +387,384 @@
           <w:i/>
           <w:iCs/>
         </w:rPr>
-        <w:t>Viral Infections of Humans: Epidemiology and Control</w:t>
-      </w:r>
-      <w:r>
-        <w:rPr>
-          <w:rFonts w:ascii="Times New Roman" w:eastAsia="Times New Roman" w:hAnsi="Times New Roman" w:cs="Times New Roman"/>
-        </w:rPr>
-        <w:t>. Springer</w:t>
-      </w:r>
-    </w:p>
-    <w:p>
-      <w:pPr>
-        <w:rPr>
-          <w:rFonts w:ascii="Times New Roman" w:eastAsia="Times New Roman" w:hAnsi="Times New Roman" w:cs="Times New Roman"/>
-        </w:rPr>
-      </w:pPr>
-    </w:p>
-    <w:p>
-      <w:pPr>
-        <w:rPr>
-          <w:rFonts w:ascii="Times New Roman" w:hAnsi="Times New Roman" w:cs="Times New Roman"/>
-        </w:rPr>
-      </w:pPr>
-      <w:r>
-        <w:rPr>
-          <w:rFonts w:ascii="Times New Roman" w:hAnsi="Times New Roman" w:cs="Times New Roman"/>
-        </w:rPr>
-        <w:t xml:space="preserve">We also used </w:t>
-      </w:r>
-      <w:r>
-        <w:rPr>
-          <w:rFonts w:ascii="Times New Roman" w:hAnsi="Times New Roman" w:cs="Times New Roman"/>
-        </w:rPr>
-        <w:t xml:space="preserve">a targeted search in GoogleScholar using </w:t>
-      </w:r>
-      <w:r>
-        <w:rPr>
-          <w:rFonts w:ascii="Times New Roman" w:hAnsi="Times New Roman" w:cs="Times New Roman"/>
-        </w:rPr>
-        <w:t>two</w:t>
-      </w:r>
-      <w:r>
-        <w:rPr>
-          <w:rFonts w:ascii="Times New Roman" w:hAnsi="Times New Roman" w:cs="Times New Roman"/>
-        </w:rPr>
-        <w:t xml:space="preserve"> string</w:t>
-      </w:r>
-      <w:r>
-        <w:rPr>
-          <w:rFonts w:ascii="Times New Roman" w:hAnsi="Times New Roman" w:cs="Times New Roman"/>
-        </w:rPr>
-        <w:t>s:</w:t>
-      </w:r>
-    </w:p>
-    <w:p>
-      <w:pPr>
-        <w:rPr>
-          <w:rFonts w:ascii="Times New Roman" w:hAnsi="Times New Roman" w:cs="Times New Roman"/>
-        </w:rPr>
-      </w:pPr>
-    </w:p>
-    <w:p>
-      <w:pPr>
-        <w:rPr>
-          <w:rFonts w:ascii="Times New Roman" w:hAnsi="Times New Roman" w:cs="Times New Roman"/>
-        </w:rPr>
-      </w:pPr>
-      <w:r>
-        <w:rPr>
-          <w:rFonts w:ascii="Times New Roman" w:hAnsi="Times New Roman" w:cs="Times New Roman"/>
-        </w:rPr>
-        <w:t>“VIRUS NAME” AND (“human transmission” OR “human-human transmission” OR person-person transmission” OR “human-to-human transmission” OR “person-to-person transmission”)</w:t>
-      </w:r>
-    </w:p>
-    <w:p>
-      <w:pPr>
-        <w:rPr>
-          <w:rFonts w:ascii="Times New Roman" w:hAnsi="Times New Roman" w:cs="Times New Roman"/>
-        </w:rPr>
-      </w:pPr>
-    </w:p>
-    <w:p>
-      <w:pPr>
-        <w:rPr>
-          <w:rFonts w:ascii="Times New Roman" w:hAnsi="Times New Roman" w:cs="Times New Roman"/>
-        </w:rPr>
-      </w:pPr>
-      <w:r>
-        <w:rPr>
-          <w:rFonts w:ascii="Times New Roman" w:hAnsi="Times New Roman" w:cs="Times New Roman"/>
-        </w:rPr>
-        <w:t>“VIRUS NAME” AND “transmission”</w:t>
-      </w:r>
-    </w:p>
-    <w:p>
-      <w:pPr>
-        <w:rPr>
-          <w:rFonts w:ascii="Times New Roman" w:hAnsi="Times New Roman" w:cs="Times New Roman"/>
-        </w:rPr>
-      </w:pPr>
-    </w:p>
-    <w:p>
-      <w:pPr>
-        <w:rPr>
-          <w:rFonts w:ascii="Times New Roman" w:hAnsi="Times New Roman" w:cs="Times New Roman"/>
-        </w:rPr>
-      </w:pPr>
-      <w:r>
-        <w:rPr>
-          <w:rFonts w:ascii="Times New Roman" w:hAnsi="Times New Roman" w:cs="Times New Roman"/>
-        </w:rPr>
-        <w:t>To determine pathogen release</w:t>
-      </w:r>
-      <w:r>
-        <w:rPr>
-          <w:rFonts w:ascii="Times New Roman" w:hAnsi="Times New Roman" w:cs="Times New Roman"/>
-        </w:rPr>
-        <w:t xml:space="preserve"> for all </w:t>
-      </w:r>
-      <w:r>
-        <w:rPr>
-          <w:rFonts w:ascii="Times New Roman" w:hAnsi="Times New Roman" w:cs="Times New Roman"/>
-        </w:rPr>
-        <w:t>zoonotic viruses</w:t>
-      </w:r>
-      <w:r>
-        <w:rPr>
-          <w:rFonts w:ascii="Times New Roman" w:hAnsi="Times New Roman" w:cs="Times New Roman"/>
-        </w:rPr>
-        <w:t>, we expanded</w:t>
-      </w:r>
-      <w:r>
-        <w:rPr>
-          <w:rFonts w:ascii="Times New Roman" w:hAnsi="Times New Roman" w:cs="Times New Roman"/>
-        </w:rPr>
-        <w:t xml:space="preserve"> data from </w:t>
-      </w:r>
-      <w:r>
-        <w:rPr>
-          <w:rFonts w:ascii="Times New Roman" w:hAnsi="Times New Roman" w:cs="Times New Roman"/>
-        </w:rPr>
-        <w:t>Olival et al</w:t>
-      </w:r>
-      <w:r>
-        <w:rPr>
-          <w:rFonts w:ascii="Times New Roman" w:hAnsi="Times New Roman" w:cs="Times New Roman"/>
-        </w:rPr>
-        <w:t>. 2017</w:t>
-      </w:r>
-      <w:r>
-        <w:rPr>
-          <w:rFonts w:ascii="Times New Roman" w:hAnsi="Times New Roman" w:cs="Times New Roman"/>
-        </w:rPr>
-        <w:t xml:space="preserve">, Jones et al. </w:t>
-      </w:r>
-      <w:r>
-        <w:rPr>
-          <w:rFonts w:ascii="Times New Roman" w:hAnsi="Times New Roman" w:cs="Times New Roman"/>
-        </w:rPr>
-        <w:t xml:space="preserve">2008, </w:t>
-      </w:r>
-      <w:r>
-        <w:rPr>
-          <w:rFonts w:ascii="Times New Roman" w:hAnsi="Times New Roman" w:cs="Times New Roman"/>
-        </w:rPr>
-        <w:t xml:space="preserve">and </w:t>
-      </w:r>
-      <w:r>
-        <w:rPr>
-          <w:rFonts w:ascii="Times New Roman" w:hAnsi="Times New Roman" w:cs="Times New Roman"/>
-        </w:rPr>
-        <w:t>Plourde et al. 2017</w:t>
-      </w:r>
-      <w:r>
-        <w:rPr>
-          <w:rFonts w:ascii="Times New Roman" w:hAnsi="Times New Roman" w:cs="Times New Roman"/>
-        </w:rPr>
-        <w:t xml:space="preserve"> on </w:t>
-      </w:r>
-      <w:r>
-        <w:rPr>
-          <w:rFonts w:ascii="Times New Roman" w:hAnsi="Times New Roman" w:cs="Times New Roman"/>
-        </w:rPr>
-        <w:t>transmission mode</w:t>
-      </w:r>
-      <w:r>
-        <w:rPr>
-          <w:rFonts w:ascii="Times New Roman" w:hAnsi="Times New Roman" w:cs="Times New Roman"/>
-        </w:rPr>
-        <w:t xml:space="preserve">. </w:t>
-      </w:r>
-    </w:p>
-    <w:p>
-      <w:pPr>
-        <w:rPr>
-          <w:rFonts w:ascii="Times New Roman" w:hAnsi="Times New Roman" w:cs="Times New Roman"/>
-        </w:rPr>
-      </w:pPr>
-    </w:p>
-    <w:p>
-      <w:pPr>
-        <w:rPr>
-          <w:rFonts w:ascii="Times New Roman" w:hAnsi="Times New Roman" w:cs="Times New Roman"/>
-        </w:rPr>
-      </w:pPr>
-      <w:r>
-        <w:rPr>
-          <w:rFonts w:ascii="Times New Roman" w:hAnsi="Times New Roman" w:cs="Times New Roman"/>
-        </w:rPr>
-        <w:t xml:space="preserve">For the </w:t>
-      </w:r>
-      <w:r>
-        <w:rPr>
-          <w:rFonts w:ascii="Times New Roman" w:hAnsi="Times New Roman" w:cs="Times New Roman"/>
-        </w:rPr>
-        <w:t>179</w:t>
-      </w:r>
-      <w:r>
-        <w:rPr>
-          <w:rFonts w:ascii="Times New Roman" w:hAnsi="Times New Roman" w:cs="Times New Roman"/>
-        </w:rPr>
-        <w:t xml:space="preserve"> </w:t>
-      </w:r>
-      <w:r>
-        <w:rPr>
-          <w:rFonts w:ascii="Times New Roman" w:hAnsi="Times New Roman" w:cs="Times New Roman"/>
-        </w:rPr>
-        <w:t>rows</w:t>
-      </w:r>
-      <w:r>
-        <w:rPr>
-          <w:rFonts w:ascii="Times New Roman" w:hAnsi="Times New Roman" w:cs="Times New Roman"/>
-        </w:rPr>
-        <w:t xml:space="preserve"> (excluding viruses with humans as primary reservoirs)</w:t>
-      </w:r>
-      <w:r>
-        <w:rPr>
-          <w:rFonts w:ascii="Times New Roman" w:hAnsi="Times New Roman" w:cs="Times New Roman"/>
-        </w:rPr>
-        <w:t>, we repeated the above screening using the same virology texts and a similar targeted GoogleScholar search:</w:t>
-      </w:r>
-    </w:p>
-    <w:p>
-      <w:pPr>
-        <w:rPr>
-          <w:rFonts w:ascii="Times New Roman" w:hAnsi="Times New Roman" w:cs="Times New Roman"/>
-        </w:rPr>
-      </w:pPr>
-    </w:p>
-    <w:p>
-      <w:pPr>
-        <w:rPr>
-          <w:rFonts w:ascii="Times New Roman" w:hAnsi="Times New Roman" w:cs="Times New Roman"/>
-        </w:rPr>
-      </w:pPr>
-      <w:r>
-        <w:rPr>
-          <w:rFonts w:ascii="Times New Roman" w:hAnsi="Times New Roman" w:cs="Times New Roman"/>
-        </w:rPr>
-        <w:t xml:space="preserve">“VIRUS NAME” AND </w:t>
-      </w:r>
-      <w:r>
-        <w:rPr>
-          <w:rFonts w:ascii="Times New Roman" w:hAnsi="Times New Roman" w:cs="Times New Roman"/>
-        </w:rPr>
-        <w:t>(</w:t>
-      </w:r>
-      <w:r>
-        <w:rPr>
-          <w:rFonts w:ascii="Times New Roman" w:hAnsi="Times New Roman" w:cs="Times New Roman"/>
-        </w:rPr>
-        <w:t>“transmission”</w:t>
-      </w:r>
-      <w:r>
-        <w:rPr>
-          <w:rFonts w:ascii="Times New Roman" w:hAnsi="Times New Roman" w:cs="Times New Roman"/>
-        </w:rPr>
-        <w:t xml:space="preserve"> OR “human exposure</w:t>
-      </w:r>
-      <w:r>
-        <w:rPr>
-          <w:rFonts w:ascii="Times New Roman" w:hAnsi="Times New Roman" w:cs="Times New Roman"/>
-        </w:rPr>
-        <w:t>” OR “excretion” OR “slaughter”</w:t>
+        <w:t>Viral</w:t>
       </w:r>
       <w:bookmarkStart w:id="0" w:name="_GoBack"/>
       <w:bookmarkEnd w:id="0"/>
       <w:r>
         <w:rPr>
+          <w:rFonts w:ascii="Times New Roman" w:eastAsia="Times New Roman" w:hAnsi="Times New Roman" w:cs="Times New Roman"/>
+          <w:i/>
+          <w:iCs/>
+        </w:rPr>
+        <w:t xml:space="preserve"> Infections of Humans: Epidemiology and Control</w:t>
+      </w:r>
+      <w:r>
+        <w:rPr>
+          <w:rFonts w:ascii="Times New Roman" w:eastAsia="Times New Roman" w:hAnsi="Times New Roman" w:cs="Times New Roman"/>
+        </w:rPr>
+        <w:t>. Springer</w:t>
+      </w:r>
+    </w:p>
+    <w:p>
+      <w:pPr>
+        <w:pStyle w:val="ListParagraph"/>
+        <w:numPr>
+          <w:ilvl w:val="0"/>
+          <w:numId w:val="1"/>
+        </w:numPr>
+        <w:ind w:right="96"/>
+        <w:rPr>
+          <w:rFonts w:ascii="Times New Roman" w:eastAsia="Times New Roman" w:hAnsi="Times New Roman" w:cs="Times New Roman"/>
+        </w:rPr>
+      </w:pPr>
+      <w:proofErr w:type="spellStart"/>
+      <w:r>
+        <w:rPr>
+          <w:rFonts w:ascii="Times New Roman" w:eastAsia="Times New Roman" w:hAnsi="Times New Roman" w:cs="Times New Roman"/>
+        </w:rPr>
+        <w:t>Beran</w:t>
+      </w:r>
+      <w:proofErr w:type="spellEnd"/>
+      <w:r>
+        <w:rPr>
+          <w:rFonts w:ascii="Times New Roman" w:eastAsia="Times New Roman" w:hAnsi="Times New Roman" w:cs="Times New Roman"/>
+        </w:rPr>
+        <w:t xml:space="preserve"> GW. 1994 </w:t>
+      </w:r>
+      <w:r>
+        <w:rPr>
+          <w:rFonts w:ascii="Times New Roman" w:eastAsia="Times New Roman" w:hAnsi="Times New Roman" w:cs="Times New Roman"/>
+          <w:i/>
+          <w:iCs/>
+        </w:rPr>
+        <w:t>Handbook of Zoonoses, Second Edition: Viral Zoonoses</w:t>
+      </w:r>
+      <w:r>
+        <w:rPr>
+          <w:rFonts w:ascii="Times New Roman" w:eastAsia="Times New Roman" w:hAnsi="Times New Roman" w:cs="Times New Roman"/>
+        </w:rPr>
+        <w:t>. CRC Press.</w:t>
+      </w:r>
+    </w:p>
+    <w:p>
+      <w:pPr>
+        <w:rPr>
+          <w:rFonts w:ascii="Times New Roman" w:eastAsia="Times New Roman" w:hAnsi="Times New Roman" w:cs="Times New Roman"/>
+        </w:rPr>
+      </w:pPr>
+    </w:p>
+    <w:p>
+      <w:pPr>
+        <w:rPr>
+          <w:rFonts w:ascii="Times New Roman" w:hAnsi="Times New Roman" w:cs="Times New Roman"/>
+        </w:rPr>
+      </w:pPr>
+      <w:r>
+        <w:rPr>
+          <w:rFonts w:ascii="Times New Roman" w:hAnsi="Times New Roman" w:cs="Times New Roman"/>
+        </w:rPr>
+        <w:t xml:space="preserve">We also used </w:t>
+      </w:r>
+      <w:r>
+        <w:rPr>
+          <w:rFonts w:ascii="Times New Roman" w:hAnsi="Times New Roman" w:cs="Times New Roman"/>
+        </w:rPr>
+        <w:t xml:space="preserve">a targeted search in </w:t>
+      </w:r>
+      <w:proofErr w:type="spellStart"/>
+      <w:r>
+        <w:rPr>
+          <w:rFonts w:ascii="Times New Roman" w:hAnsi="Times New Roman" w:cs="Times New Roman"/>
+        </w:rPr>
+        <w:t>GoogleScholar</w:t>
+      </w:r>
+      <w:proofErr w:type="spellEnd"/>
+      <w:r>
+        <w:rPr>
+          <w:rFonts w:ascii="Times New Roman" w:hAnsi="Times New Roman" w:cs="Times New Roman"/>
+        </w:rPr>
+        <w:t xml:space="preserve"> using </w:t>
+      </w:r>
+      <w:r>
+        <w:rPr>
+          <w:rFonts w:ascii="Times New Roman" w:hAnsi="Times New Roman" w:cs="Times New Roman"/>
+        </w:rPr>
+        <w:t>two</w:t>
+      </w:r>
+      <w:r>
+        <w:rPr>
+          <w:rFonts w:ascii="Times New Roman" w:hAnsi="Times New Roman" w:cs="Times New Roman"/>
+        </w:rPr>
+        <w:t xml:space="preserve"> string</w:t>
+      </w:r>
+      <w:r>
+        <w:rPr>
+          <w:rFonts w:ascii="Times New Roman" w:hAnsi="Times New Roman" w:cs="Times New Roman"/>
+        </w:rPr>
+        <w:t>s:</w:t>
+      </w:r>
+    </w:p>
+    <w:p>
+      <w:pPr>
+        <w:rPr>
+          <w:rFonts w:ascii="Times New Roman" w:hAnsi="Times New Roman" w:cs="Times New Roman"/>
+        </w:rPr>
+      </w:pPr>
+    </w:p>
+    <w:p>
+      <w:pPr>
+        <w:rPr>
+          <w:rFonts w:ascii="Times New Roman" w:hAnsi="Times New Roman" w:cs="Times New Roman"/>
+        </w:rPr>
+      </w:pPr>
+      <w:r>
+        <w:rPr>
+          <w:rFonts w:ascii="Times New Roman" w:hAnsi="Times New Roman" w:cs="Times New Roman"/>
+        </w:rPr>
+        <w:t>“VIRUS NAME” AND (“human transmission” OR “human-human transmission” OR person-person transmission” OR “human-to-human transmission” OR “person-to-person transmission”)</w:t>
+      </w:r>
+    </w:p>
+    <w:p>
+      <w:pPr>
+        <w:rPr>
+          <w:rFonts w:ascii="Times New Roman" w:hAnsi="Times New Roman" w:cs="Times New Roman"/>
+        </w:rPr>
+      </w:pPr>
+    </w:p>
+    <w:p>
+      <w:pPr>
+        <w:rPr>
+          <w:rFonts w:ascii="Times New Roman" w:hAnsi="Times New Roman" w:cs="Times New Roman"/>
+        </w:rPr>
+      </w:pPr>
+      <w:r>
+        <w:rPr>
+          <w:rFonts w:ascii="Times New Roman" w:hAnsi="Times New Roman" w:cs="Times New Roman"/>
+        </w:rPr>
+        <w:t>“VIRUS NAME” AND “transmission”</w:t>
+      </w:r>
+    </w:p>
+    <w:p>
+      <w:pPr>
+        <w:rPr>
+          <w:rFonts w:ascii="Times New Roman" w:hAnsi="Times New Roman" w:cs="Times New Roman"/>
+        </w:rPr>
+      </w:pPr>
+    </w:p>
+    <w:p>
+      <w:pPr>
+        <w:rPr>
+          <w:rFonts w:ascii="Times New Roman" w:hAnsi="Times New Roman" w:cs="Times New Roman"/>
+        </w:rPr>
+      </w:pPr>
+      <w:r>
+        <w:rPr>
+          <w:rFonts w:ascii="Times New Roman" w:hAnsi="Times New Roman" w:cs="Times New Roman"/>
+        </w:rPr>
+        <w:t>To determine pathogen release</w:t>
+      </w:r>
+      <w:r>
+        <w:rPr>
+          <w:rFonts w:ascii="Times New Roman" w:hAnsi="Times New Roman" w:cs="Times New Roman"/>
+        </w:rPr>
+        <w:t xml:space="preserve"> for all </w:t>
+      </w:r>
+      <w:r>
+        <w:rPr>
+          <w:rFonts w:ascii="Times New Roman" w:hAnsi="Times New Roman" w:cs="Times New Roman"/>
+        </w:rPr>
+        <w:t>zoonotic viruses</w:t>
+      </w:r>
+      <w:r>
+        <w:rPr>
+          <w:rFonts w:ascii="Times New Roman" w:hAnsi="Times New Roman" w:cs="Times New Roman"/>
+        </w:rPr>
+        <w:t>, we expanded</w:t>
+      </w:r>
+      <w:r>
+        <w:rPr>
+          <w:rFonts w:ascii="Times New Roman" w:hAnsi="Times New Roman" w:cs="Times New Roman"/>
+        </w:rPr>
+        <w:t xml:space="preserve"> data from </w:t>
+      </w:r>
+      <w:proofErr w:type="spellStart"/>
+      <w:r>
+        <w:rPr>
+          <w:rFonts w:ascii="Times New Roman" w:hAnsi="Times New Roman" w:cs="Times New Roman"/>
+        </w:rPr>
+        <w:t>Olival</w:t>
+      </w:r>
+      <w:proofErr w:type="spellEnd"/>
+      <w:r>
+        <w:rPr>
+          <w:rFonts w:ascii="Times New Roman" w:hAnsi="Times New Roman" w:cs="Times New Roman"/>
+        </w:rPr>
+        <w:t xml:space="preserve"> et al</w:t>
+      </w:r>
+      <w:r>
+        <w:rPr>
+          <w:rFonts w:ascii="Times New Roman" w:hAnsi="Times New Roman" w:cs="Times New Roman"/>
+        </w:rPr>
+        <w:t>. 2017</w:t>
+      </w:r>
+      <w:r>
+        <w:rPr>
+          <w:rFonts w:ascii="Times New Roman" w:hAnsi="Times New Roman" w:cs="Times New Roman"/>
+        </w:rPr>
+        <w:t xml:space="preserve">, Jones et al. </w:t>
+      </w:r>
+      <w:r>
+        <w:rPr>
+          <w:rFonts w:ascii="Times New Roman" w:hAnsi="Times New Roman" w:cs="Times New Roman"/>
+        </w:rPr>
+        <w:t xml:space="preserve">2008, </w:t>
+      </w:r>
+      <w:r>
+        <w:rPr>
+          <w:rFonts w:ascii="Times New Roman" w:hAnsi="Times New Roman" w:cs="Times New Roman"/>
+        </w:rPr>
+        <w:t xml:space="preserve">and </w:t>
+      </w:r>
+      <w:proofErr w:type="spellStart"/>
+      <w:r>
+        <w:rPr>
+          <w:rFonts w:ascii="Times New Roman" w:hAnsi="Times New Roman" w:cs="Times New Roman"/>
+        </w:rPr>
+        <w:t>Plourde</w:t>
+      </w:r>
+      <w:proofErr w:type="spellEnd"/>
+      <w:r>
+        <w:rPr>
+          <w:rFonts w:ascii="Times New Roman" w:hAnsi="Times New Roman" w:cs="Times New Roman"/>
+        </w:rPr>
+        <w:t xml:space="preserve"> et al. 2017</w:t>
+      </w:r>
+      <w:r>
+        <w:rPr>
+          <w:rFonts w:ascii="Times New Roman" w:hAnsi="Times New Roman" w:cs="Times New Roman"/>
+        </w:rPr>
+        <w:t xml:space="preserve"> on </w:t>
+      </w:r>
+      <w:r>
+        <w:rPr>
+          <w:rFonts w:ascii="Times New Roman" w:hAnsi="Times New Roman" w:cs="Times New Roman"/>
+        </w:rPr>
+        <w:t>transmission mode</w:t>
+      </w:r>
+      <w:r>
+        <w:rPr>
+          <w:rFonts w:ascii="Times New Roman" w:hAnsi="Times New Roman" w:cs="Times New Roman"/>
+        </w:rPr>
+        <w:t xml:space="preserve">. </w:t>
+      </w:r>
+    </w:p>
+    <w:p>
+      <w:pPr>
+        <w:rPr>
+          <w:rFonts w:ascii="Times New Roman" w:hAnsi="Times New Roman" w:cs="Times New Roman"/>
+        </w:rPr>
+      </w:pPr>
+    </w:p>
+    <w:p>
+      <w:pPr>
+        <w:rPr>
+          <w:rFonts w:ascii="Times New Roman" w:hAnsi="Times New Roman" w:cs="Times New Roman"/>
+        </w:rPr>
+      </w:pPr>
+      <w:r>
+        <w:rPr>
+          <w:rFonts w:ascii="Times New Roman" w:hAnsi="Times New Roman" w:cs="Times New Roman"/>
+        </w:rPr>
+        <w:t xml:space="preserve">For the </w:t>
+      </w:r>
+      <w:r>
+        <w:rPr>
+          <w:rFonts w:ascii="Times New Roman" w:hAnsi="Times New Roman" w:cs="Times New Roman"/>
+        </w:rPr>
+        <w:t>179</w:t>
+      </w:r>
+      <w:r>
+        <w:rPr>
           <w:rFonts w:ascii="Times New Roman" w:hAnsi="Times New Roman" w:cs="Times New Roman"/>
         </w:rPr>
         <w:t xml:space="preserve"> </w:t>
+      </w:r>
+      <w:r>
+        <w:rPr>
+          <w:rFonts w:ascii="Times New Roman" w:hAnsi="Times New Roman" w:cs="Times New Roman"/>
+        </w:rPr>
+        <w:t>rows</w:t>
+      </w:r>
+      <w:r>
+        <w:rPr>
+          <w:rFonts w:ascii="Times New Roman" w:hAnsi="Times New Roman" w:cs="Times New Roman"/>
+        </w:rPr>
+        <w:t xml:space="preserve"> (excluding viruses with humans as primary reservoirs)</w:t>
+      </w:r>
+      <w:r>
+        <w:rPr>
+          <w:rFonts w:ascii="Times New Roman" w:hAnsi="Times New Roman" w:cs="Times New Roman"/>
+        </w:rPr>
+        <w:t xml:space="preserve">, we repeated the above screening using the same virology texts and a similar targeted </w:t>
+      </w:r>
+      <w:proofErr w:type="spellStart"/>
+      <w:r>
+        <w:rPr>
+          <w:rFonts w:ascii="Times New Roman" w:hAnsi="Times New Roman" w:cs="Times New Roman"/>
+        </w:rPr>
+        <w:t>GoogleScholar</w:t>
+      </w:r>
+      <w:proofErr w:type="spellEnd"/>
+      <w:r>
+        <w:rPr>
+          <w:rFonts w:ascii="Times New Roman" w:hAnsi="Times New Roman" w:cs="Times New Roman"/>
+        </w:rPr>
+        <w:t xml:space="preserve"> search:</w:t>
+      </w:r>
+    </w:p>
+    <w:p>
+      <w:pPr>
+        <w:rPr>
+          <w:rFonts w:ascii="Times New Roman" w:hAnsi="Times New Roman" w:cs="Times New Roman"/>
+        </w:rPr>
+      </w:pPr>
+    </w:p>
+    <w:p>
+      <w:pPr>
+        <w:rPr>
+          <w:rFonts w:ascii="Times New Roman" w:hAnsi="Times New Roman" w:cs="Times New Roman"/>
+        </w:rPr>
+      </w:pPr>
+      <w:r>
+        <w:rPr>
+          <w:rFonts w:ascii="Times New Roman" w:hAnsi="Times New Roman" w:cs="Times New Roman"/>
+        </w:rPr>
+        <w:t xml:space="preserve">“VIRUS NAME” AND </w:t>
+      </w:r>
+      <w:r>
+        <w:rPr>
+          <w:rFonts w:ascii="Times New Roman" w:hAnsi="Times New Roman" w:cs="Times New Roman"/>
+        </w:rPr>
+        <w:t>(</w:t>
+      </w:r>
+      <w:r>
+        <w:rPr>
+          <w:rFonts w:ascii="Times New Roman" w:hAnsi="Times New Roman" w:cs="Times New Roman"/>
+        </w:rPr>
+        <w:t>“transmission”</w:t>
+      </w:r>
+      <w:r>
+        <w:rPr>
+          <w:rFonts w:ascii="Times New Roman" w:hAnsi="Times New Roman" w:cs="Times New Roman"/>
+        </w:rPr>
+        <w:t xml:space="preserve"> OR “human exposure</w:t>
+      </w:r>
+      <w:r>
+        <w:rPr>
+          <w:rFonts w:ascii="Times New Roman" w:hAnsi="Times New Roman" w:cs="Times New Roman"/>
+        </w:rPr>
+        <w:t xml:space="preserve">” OR “excretion” OR “slaughter” </w:t>
       </w:r>
       <w:r>
         <w:rPr>

</xml_diff>